<commit_message>
Opdateret gårsdagens referat med info om dirigent og referent.
</commit_message>
<xml_diff>
--- a/Mødedokumenter/Referater/Word/20150209_Referat_GR05.docx
+++ b/Mødedokumenter/Referater/Word/20150209_Referat_GR05.docx
@@ -801,6 +801,18 @@
     </w:p>
     <w:p>
       <w:r>
+        <w:t>Dirigent: Rasmus Witt Jensen</w:t>
+      </w:r>
+    </w:p>
+    <w:p>
+      <w:r>
+        <w:t>Referent: Kristoffer Lerbæk Pedersen</w:t>
+      </w:r>
+      <w:bookmarkStart w:id="0" w:name="_GoBack"/>
+      <w:bookmarkEnd w:id="0"/>
+    </w:p>
+    <w:p>
+      <w:r>
         <w:t>Der blev foretaget navnerunde</w:t>
       </w:r>
     </w:p>
@@ -854,6 +866,7 @@
     </w:p>
     <w:p>
       <w:r>
+        <w:lastRenderedPageBreak/>
         <w:t>Lars understreger endnu engang at vi skal have påbegyndt alle use cases, men at kun de par stykker som arbejdes på, skal være fully dressed.</w:t>
       </w:r>
     </w:p>
@@ -864,7 +877,6 @@
     </w:p>
     <w:p>
       <w:r>
-        <w:lastRenderedPageBreak/>
         <w:t>Lars fortæller at vi kan bruger mønsteret ”MVC, som Visual Studio tilbyder, til web-interface, som bl.a. tilbyder log-on-muligheder.</w:t>
       </w:r>
     </w:p>
@@ -1018,8 +1030,6 @@
       <w:r>
         <w:t>Kristoffer kontakter IT, og hører om vi kan få et scrum-board til Redmine.</w:t>
       </w:r>
-      <w:bookmarkStart w:id="0" w:name="_GoBack"/>
-      <w:bookmarkEnd w:id="0"/>
     </w:p>
     <w:p>
       <w:r>

</xml_diff>